<commit_message>
Visualize Article Sentiment in Jupyter Notebooks
</commit_message>
<xml_diff>
--- a/Visualize Article Sentiment.docx
+++ b/Visualize Article Sentiment.docx
@@ -2,6 +2,152 @@
 <file path=word/document.xml><?xml version="1.0" encoding="utf-8"?>
 <w:document xmlns:wpc="http://schemas.microsoft.com/office/word/2010/wordprocessingCanvas" xmlns:cx="http://schemas.microsoft.com/office/drawing/2014/chartex" xmlns:cx1="http://schemas.microsoft.com/office/drawing/2015/9/8/chartex" xmlns:cx2="http://schemas.microsoft.com/office/drawing/2015/10/21/chartex" xmlns:cx3="http://schemas.microsoft.com/office/drawing/2016/5/9/chartex" xmlns:cx4="http://schemas.microsoft.com/office/drawing/2016/5/10/chartex" xmlns:cx5="http://schemas.microsoft.com/office/drawing/2016/5/11/chartex" xmlns:cx6="http://schemas.microsoft.com/office/drawing/2016/5/12/chartex" xmlns:cx7="http://schemas.microsoft.com/office/drawing/2016/5/13/chartex" xmlns:cx8="http://schemas.microsoft.com/office/drawing/2016/5/14/chartex" xmlns:mc="http://schemas.openxmlformats.org/markup-compatibility/2006" xmlns:aink="http://schemas.microsoft.com/office/drawing/2016/ink" xmlns:am3d="http://schemas.microsoft.com/office/drawing/2017/model3d" xmlns:o="urn:schemas-microsoft-com:office:office" xmlns:r="http://schemas.openxmlformats.org/officeDocument/2006/relationships" xmlns:m="http://schemas.openxmlformats.org/officeDocument/2006/math" xmlns:v="urn:schemas-microsoft-com:vml" xmlns:wp14="http://schemas.microsoft.com/office/word/2010/wordprocessingDrawing" xmlns:wp="http://schemas.openxmlformats.org/drawingml/2006/wordprocessingDrawing" xmlns:w10="urn:schemas-microsoft-com:office:word" xmlns:w="http://schemas.openxmlformats.org/wordprocessingml/2006/main" xmlns:w14="http://schemas.microsoft.com/office/word/2010/wordml" xmlns:w15="http://schemas.microsoft.com/office/word/2012/wordml" xmlns:w16cid="http://schemas.microsoft.com/office/word/2016/wordml/cid" xmlns:w16se="http://schemas.microsoft.com/office/word/2015/wordml/symex" xmlns:wpg="http://schemas.microsoft.com/office/word/2010/wordprocessingGroup" xmlns:wpi="http://schemas.microsoft.com/office/word/2010/wordprocessingInk" xmlns:wne="http://schemas.microsoft.com/office/word/2006/wordml" xmlns:wps="http://schemas.microsoft.com/office/word/2010/wordprocessingShape" mc:Ignorable="w14 w15 w16se w16cid wp14">
   <w:body>
+    <w:p>
+      <w:pPr>
+        <w:pStyle w:val="Cover-Subtitle"/>
+        <w:keepNext/>
+        <w:rPr>
+          <w:rFonts w:ascii="IBM Plex Sans" w:hAnsi="IBM Plex Sans"/>
+          <w:b/>
+          <w:i w:val="0"/>
+        </w:rPr>
+      </w:pPr>
+    </w:p>
+    <w:p>
+      <w:pPr>
+        <w:pStyle w:val="Cover-Title-Rational"/>
+        <w:keepNext/>
+        <w:ind w:right="2007"/>
+        <w:rPr>
+          <w:rFonts w:ascii="IBM Plex Sans" w:hAnsi="IBM Plex Sans"/>
+          <w:color w:val="0530AD"/>
+        </w:rPr>
+      </w:pPr>
+    </w:p>
+    <w:p>
+      <w:pPr>
+        <w:pStyle w:val="Cover-Subtitle"/>
+        <w:keepNext/>
+        <w:rPr>
+          <w:rFonts w:ascii="IBM Plex Sans" w:hAnsi="IBM Plex Sans"/>
+          <w:sz w:val="72"/>
+          <w:szCs w:val="72"/>
+        </w:rPr>
+        <w:sectPr>
+          <w:headerReference w:type="default" r:id="rId8"/>
+          <w:footerReference w:type="even" r:id="rId9"/>
+          <w:footerReference w:type="default" r:id="rId10"/>
+          <w:type w:val="continuous"/>
+          <w:pgSz w:w="12240" w:h="15840" w:code="1"/>
+          <w:pgMar w:top="850" w:right="1008" w:bottom="3542" w:left="720" w:header="662" w:footer="2016" w:gutter="0"/>
+          <w:cols w:space="720"/>
+          <w:docGrid w:linePitch="360"/>
+        </w:sectPr>
+      </w:pPr>
+      <w:r>
+        <w:rPr>
+          <w:rFonts w:ascii="IBM Plex Sans" w:hAnsi="IBM Plex Sans"/>
+          <w:sz w:val="72"/>
+          <w:szCs w:val="72"/>
+        </w:rPr>
+        <w:t>Visualize Article Sentiment</w:t>
+      </w:r>
+      <w:bookmarkStart w:id="0" w:name="_Toc136939318"/>
+      <w:bookmarkStart w:id="1" w:name="_Toc136943188"/>
+      <w:bookmarkStart w:id="2" w:name="_Toc141180386"/>
+      <w:bookmarkStart w:id="3" w:name="_Toc136939313"/>
+      <w:bookmarkStart w:id="4" w:name="_Toc138735469"/>
+      <w:bookmarkStart w:id="5" w:name="_Toc141180381"/>
+    </w:p>
+    <w:bookmarkEnd w:id="0"/>
+    <w:bookmarkEnd w:id="1"/>
+    <w:bookmarkEnd w:id="2"/>
+    <w:bookmarkEnd w:id="3"/>
+    <w:bookmarkEnd w:id="4"/>
+    <w:bookmarkEnd w:id="5"/>
+    <w:p>
+      <w:pPr>
+        <w:pStyle w:val="Cover-Subtitle"/>
+        <w:keepNext/>
+        <w:rPr>
+          <w:rFonts w:ascii="IBM Plex Sans Condensed" w:hAnsi="IBM Plex Sans Condensed"/>
+          <w:i w:val="0"/>
+        </w:rPr>
+        <w:sectPr>
+          <w:headerReference w:type="default" r:id="rId11"/>
+          <w:type w:val="continuous"/>
+          <w:pgSz w:w="12240" w:h="15840" w:code="1"/>
+          <w:pgMar w:top="2880" w:right="720" w:bottom="8640" w:left="720" w:header="662" w:footer="2016" w:gutter="0"/>
+          <w:pgNumType w:start="1"/>
+          <w:cols w:space="720"/>
+          <w:docGrid w:linePitch="360"/>
+        </w:sectPr>
+      </w:pPr>
+      <w:r>
+        <w:rPr>
+          <w:rFonts w:ascii="IBM Plex Sans Text" w:hAnsi="IBM Plex Sans Text"/>
+          <w:i w:val="0"/>
+          <w:noProof/>
+          <w:sz w:val="22"/>
+          <w:szCs w:val="22"/>
+        </w:rPr>
+        <w:drawing>
+          <wp:anchor distT="0" distB="0" distL="114300" distR="114300" simplePos="0" relativeHeight="251663360" behindDoc="0" locked="0" layoutInCell="1" allowOverlap="1" wp14:anchorId="78B4AC34" wp14:editId="2F66507F">
+            <wp:simplePos x="0" y="0"/>
+            <wp:positionH relativeFrom="column">
+              <wp:posOffset>185057</wp:posOffset>
+            </wp:positionH>
+            <wp:positionV relativeFrom="page">
+              <wp:posOffset>9152527</wp:posOffset>
+            </wp:positionV>
+            <wp:extent cx="937260" cy="365760"/>
+            <wp:effectExtent l="0" t="0" r="2540" b="2540"/>
+            <wp:wrapNone/>
+            <wp:docPr id="35" name="Picture 35"/>
+            <wp:cNvGraphicFramePr>
+              <a:graphicFrameLocks xmlns:a="http://schemas.openxmlformats.org/drawingml/2006/main" noChangeAspect="1"/>
+            </wp:cNvGraphicFramePr>
+            <a:graphic xmlns:a="http://schemas.openxmlformats.org/drawingml/2006/main">
+              <a:graphicData uri="http://schemas.openxmlformats.org/drawingml/2006/picture">
+                <pic:pic xmlns:pic="http://schemas.openxmlformats.org/drawingml/2006/picture">
+                  <pic:nvPicPr>
+                    <pic:cNvPr id="35" name="ibmpos_black.eps"/>
+                    <pic:cNvPicPr/>
+                  </pic:nvPicPr>
+                  <pic:blipFill>
+                    <a:blip r:embed="rId12">
+                      <a:extLst>
+                        <a:ext uri="{28A0092B-C50C-407E-A947-70E740481C1C}">
+                          <a14:useLocalDpi xmlns:a14="http://schemas.microsoft.com/office/drawing/2010/main" val="0"/>
+                        </a:ext>
+                      </a:extLst>
+                    </a:blip>
+                    <a:stretch>
+                      <a:fillRect/>
+                    </a:stretch>
+                  </pic:blipFill>
+                  <pic:spPr>
+                    <a:xfrm>
+                      <a:off x="0" y="0"/>
+                      <a:ext cx="937260" cy="365760"/>
+                    </a:xfrm>
+                    <a:prstGeom prst="rect">
+                      <a:avLst/>
+                    </a:prstGeom>
+                  </pic:spPr>
+                </pic:pic>
+              </a:graphicData>
+            </a:graphic>
+            <wp14:sizeRelH relativeFrom="page">
+              <wp14:pctWidth>0</wp14:pctWidth>
+            </wp14:sizeRelH>
+            <wp14:sizeRelV relativeFrom="page">
+              <wp14:pctHeight>0</wp14:pctHeight>
+            </wp14:sizeRelV>
+          </wp:anchor>
+        </w:drawing>
+      </w:r>
+    </w:p>
     <w:p>
       <w:pPr>
         <w:spacing w:before="100" w:beforeAutospacing="1" w:after="100" w:afterAutospacing="1"/>
@@ -14,6 +160,8 @@
           <w:szCs w:val="48"/>
         </w:rPr>
       </w:pPr>
+      <w:bookmarkStart w:id="6" w:name="_GoBack"/>
+      <w:bookmarkEnd w:id="6"/>
       <w:r>
         <w:rPr>
           <w:b/>
@@ -22,6 +170,7 @@
           <w:sz w:val="48"/>
           <w:szCs w:val="48"/>
         </w:rPr>
+        <w:lastRenderedPageBreak/>
         <w:t>Use Watson Discovery News to analyze cryptocurrency sentiment</w:t>
       </w:r>
     </w:p>
@@ -30,12 +179,7 @@
         <w:spacing w:before="100" w:beforeAutospacing="1" w:after="100" w:afterAutospacing="1"/>
       </w:pPr>
       <w:r>
-        <w:t xml:space="preserve">In this example, we will use Watson Discovery News in order to query articles written about Bitcoin and visualize the sentiment of the articles. This should act as a baseline for integrating Watson Discovery into your own application. The use cases are endless, with Watson Discovery, and especially the "news" collection, you can harness the </w:t>
-      </w:r>
-      <w:bookmarkStart w:id="0" w:name="_GoBack"/>
-      <w:bookmarkEnd w:id="0"/>
-      <w:r>
-        <w:t>power of advanced queries in order to gain many insights.</w:t>
+        <w:t>In this example, we will use Watson Discovery News in order to query articles written about Bitcoin and visualize the sentiment of the articles. This should act as a baseline for integrating Watson Discovery into your own application. The use cases are endless, with Watson Discovery, and especially the "news" collection, you can harness the power of advanced queries in order to gain many insights.</w:t>
       </w:r>
     </w:p>
     <w:p>
@@ -52,7 +196,7 @@
             <wp:extent cx="6285229" cy="2735849"/>
             <wp:effectExtent l="0" t="0" r="0" b="7620"/>
             <wp:docPr id="1" name="Picture 1" descr="https://github.com/IBM/crypto-discovery-news-sentiment-analysis/raw/master/doc/source/images/architecture.png">
-              <a:hlinkClick xmlns:a="http://schemas.openxmlformats.org/drawingml/2006/main" r:id="rId8" tgtFrame="&quot;_blank&quot;"/>
+              <a:hlinkClick xmlns:a="http://schemas.openxmlformats.org/drawingml/2006/main" r:id="rId13" tgtFrame="&quot;_blank&quot;"/>
             </wp:docPr>
             <wp:cNvGraphicFramePr>
               <a:graphicFrameLocks xmlns:a="http://schemas.openxmlformats.org/drawingml/2006/main" noChangeAspect="1"/>
@@ -62,14 +206,14 @@
                 <pic:pic xmlns:pic="http://schemas.openxmlformats.org/drawingml/2006/picture">
                   <pic:nvPicPr>
                     <pic:cNvPr id="0" name="Picture 1" descr="https://github.com/IBM/crypto-discovery-news-sentiment-analysis/raw/master/doc/source/images/architecture.png">
-                      <a:hlinkClick r:id="rId8" tgtFrame="&quot;_blank&quot;"/>
+                      <a:hlinkClick r:id="rId13" tgtFrame="&quot;_blank&quot;"/>
                     </pic:cNvPr>
                     <pic:cNvPicPr>
                       <a:picLocks noChangeAspect="1" noChangeArrowheads="1"/>
                     </pic:cNvPicPr>
                   </pic:nvPicPr>
                   <pic:blipFill>
-                    <a:blip r:embed="rId9" cstate="print">
+                    <a:blip r:embed="rId14" cstate="print">
                       <a:extLst>
                         <a:ext uri="{28A0092B-C50C-407E-A947-70E740481C1C}">
                           <a14:useLocalDpi xmlns:a14="http://schemas.microsoft.com/office/drawing/2010/main" val="0"/>
@@ -223,7 +367,7 @@
         </w:numPr>
         <w:spacing w:before="100" w:beforeAutospacing="1" w:after="100" w:afterAutospacing="1"/>
       </w:pPr>
-      <w:hyperlink r:id="rId10" w:history="1">
+      <w:hyperlink r:id="rId15" w:history="1">
         <w:r>
           <w:rPr>
             <w:color w:val="0000FF"/>
@@ -241,7 +385,7 @@
         </w:numPr>
         <w:spacing w:before="100" w:beforeAutospacing="1" w:after="100" w:afterAutospacing="1"/>
       </w:pPr>
-      <w:hyperlink r:id="rId11" w:history="1">
+      <w:hyperlink r:id="rId16" w:history="1">
         <w:r>
           <w:rPr>
             <w:color w:val="0000FF"/>
@@ -290,7 +434,7 @@
         </w:numPr>
         <w:spacing w:before="100" w:beforeAutospacing="1" w:after="100" w:afterAutospacing="1"/>
       </w:pPr>
-      <w:hyperlink r:id="rId12" w:history="1">
+      <w:hyperlink r:id="rId17" w:history="1">
         <w:proofErr w:type="spellStart"/>
         <w:r>
           <w:rPr>
@@ -317,7 +461,7 @@
         </w:numPr>
         <w:spacing w:before="100" w:beforeAutospacing="1" w:after="100" w:afterAutospacing="1"/>
       </w:pPr>
-      <w:hyperlink r:id="rId13" w:history="1">
+      <w:hyperlink r:id="rId18" w:history="1">
         <w:r>
           <w:rPr>
             <w:color w:val="0000FF"/>
@@ -387,7 +531,7 @@
       <w:r>
         <w:t xml:space="preserve">Sign up for IBM's </w:t>
       </w:r>
-      <w:hyperlink r:id="rId14" w:history="1">
+      <w:hyperlink r:id="rId19" w:history="1">
         <w:r>
           <w:rPr>
             <w:color w:val="0000FF"/>
@@ -448,7 +592,7 @@
       <w:r>
         <w:t xml:space="preserve">Head over to </w:t>
       </w:r>
-      <w:hyperlink r:id="rId15" w:history="1">
+      <w:hyperlink r:id="rId20" w:history="1">
         <w:r>
           <w:rPr>
             <w:color w:val="0000FF"/>
@@ -620,7 +764,7 @@
       <w:r>
         <w:t xml:space="preserve">Enter this Notebook URL: </w:t>
       </w:r>
-      <w:hyperlink r:id="rId16" w:history="1">
+      <w:hyperlink r:id="rId21" w:history="1">
         <w:r>
           <w:rPr>
             <w:color w:val="0000FF"/>
@@ -697,7 +841,7 @@
       <w:r>
         <w:t xml:space="preserve">See </w:t>
       </w:r>
-      <w:hyperlink r:id="rId17" w:history="1">
+      <w:hyperlink r:id="rId22" w:history="1">
         <w:r>
           <w:rPr>
             <w:color w:val="0000FF"/>
@@ -742,7 +886,7 @@
             <wp:extent cx="6519694" cy="2095281"/>
             <wp:effectExtent l="0" t="0" r="0" b="635"/>
             <wp:docPr id="14" name="Picture 14" descr="https://github.com/IBM/crypto-discovery-news-sentiment-analysis/raw/master/doc/source/images/example_output.png">
-              <a:hlinkClick xmlns:a="http://schemas.openxmlformats.org/drawingml/2006/main" r:id="rId18" tgtFrame="&quot;_blank&quot;"/>
+              <a:hlinkClick xmlns:a="http://schemas.openxmlformats.org/drawingml/2006/main" r:id="rId23" tgtFrame="&quot;_blank&quot;"/>
             </wp:docPr>
             <wp:cNvGraphicFramePr>
               <a:graphicFrameLocks xmlns:a="http://schemas.openxmlformats.org/drawingml/2006/main" noChangeAspect="1"/>
@@ -752,14 +896,14 @@
                 <pic:pic xmlns:pic="http://schemas.openxmlformats.org/drawingml/2006/picture">
                   <pic:nvPicPr>
                     <pic:cNvPr id="0" name="Picture 2" descr="https://github.com/IBM/crypto-discovery-news-sentiment-analysis/raw/master/doc/source/images/example_output.png">
-                      <a:hlinkClick r:id="rId18" tgtFrame="&quot;_blank&quot;"/>
+                      <a:hlinkClick r:id="rId23" tgtFrame="&quot;_blank&quot;"/>
                     </pic:cNvPr>
                     <pic:cNvPicPr>
                       <a:picLocks noChangeAspect="1" noChangeArrowheads="1"/>
                     </pic:cNvPicPr>
                   </pic:nvPicPr>
                   <pic:blipFill>
-                    <a:blip r:embed="rId19" cstate="print">
+                    <a:blip r:embed="rId24" cstate="print">
                       <a:extLst>
                         <a:ext uri="{28A0092B-C50C-407E-A947-70E740481C1C}">
                           <a14:useLocalDpi xmlns:a14="http://schemas.microsoft.com/office/drawing/2010/main" val="0"/>
@@ -840,7 +984,7 @@
       <w:r>
         <w:t xml:space="preserve">: Enjoyed this Code Pattern? Check out our other </w:t>
       </w:r>
-      <w:hyperlink r:id="rId20" w:history="1">
+      <w:hyperlink r:id="rId25" w:history="1">
         <w:r>
           <w:rPr>
             <w:color w:val="0000FF"/>
@@ -868,7 +1012,7 @@
       <w:r>
         <w:t xml:space="preserve">: Want to take your Watson app to the next level? Looking to utilize Watson Brand assets? </w:t>
       </w:r>
-      <w:hyperlink r:id="rId21" w:history="1">
+      <w:hyperlink r:id="rId26" w:history="1">
         <w:r>
           <w:rPr>
             <w:color w:val="0000FF"/>
@@ -899,7 +1043,7 @@
       <w:r>
         <w:t xml:space="preserve">: Master the art of data science with IBM's </w:t>
       </w:r>
-      <w:hyperlink r:id="rId22" w:history="1">
+      <w:hyperlink r:id="rId27" w:history="1">
         <w:r>
           <w:rPr>
             <w:color w:val="0000FF"/>
@@ -951,7 +1095,7 @@
       <w:r>
         <w:t xml:space="preserve">Check out the </w:t>
       </w:r>
-      <w:hyperlink r:id="rId23" w:history="1">
+      <w:hyperlink r:id="rId28" w:history="1">
         <w:r>
           <w:rPr>
             <w:color w:val="0000FF"/>
@@ -1010,7 +1154,7 @@
       <w:r>
         <w:t xml:space="preserve"> code objects invoked within this code pattern are licensed by their respective providers pursuant to their own separate licenses. Contributions are subject to the Developer [Certificate of Origin, Version 1.1 (DCO)] (</w:t>
       </w:r>
-      <w:hyperlink r:id="rId24" w:history="1">
+      <w:hyperlink r:id="rId29" w:history="1">
         <w:r>
           <w:rPr>
             <w:color w:val="0000FF"/>
@@ -1022,7 +1166,7 @@
       <w:r>
         <w:t>) and the [Apache Software License, Version 2] (</w:t>
       </w:r>
-      <w:hyperlink r:id="rId25" w:history="1">
+      <w:hyperlink r:id="rId30" w:history="1">
         <w:r>
           <w:rPr>
             <w:color w:val="0000FF"/>
@@ -1042,7 +1186,7 @@
       <w:r>
         <w:t xml:space="preserve">ASL FAQ link: </w:t>
       </w:r>
-      <w:hyperlink r:id="rId26" w:anchor="WhatDoesItMEAN" w:history="1">
+      <w:hyperlink r:id="rId31" w:anchor="WhatDoesItMEAN" w:history="1">
         <w:r>
           <w:rPr>
             <w:color w:val="0000FF"/>
@@ -1059,299 +1203,15 @@
           <w:rFonts w:ascii="IBM Plex Sans Condensed" w:hAnsi="IBM Plex Sans Condensed"/>
         </w:rPr>
         <w:sectPr>
-          <w:headerReference w:type="even" r:id="rId27"/>
-          <w:headerReference w:type="default" r:id="rId28"/>
-          <w:footerReference w:type="even" r:id="rId29"/>
-          <w:footerReference w:type="default" r:id="rId30"/>
+          <w:headerReference w:type="even" r:id="rId32"/>
+          <w:headerReference w:type="default" r:id="rId33"/>
+          <w:footerReference w:type="even" r:id="rId34"/>
+          <w:footerReference w:type="default" r:id="rId35"/>
           <w:pgSz w:w="12240" w:h="15840" w:code="1"/>
           <w:pgMar w:top="1440" w:right="1008" w:bottom="1440" w:left="1008" w:header="432" w:footer="720" w:gutter="0"/>
           <w:cols w:space="720"/>
           <w:docGrid w:linePitch="360"/>
         </w:sectPr>
-      </w:pPr>
-    </w:p>
-    <w:p>
-      <w:pPr>
-        <w:keepNext/>
-        <w:spacing w:before="120" w:after="120" w:line="360" w:lineRule="auto"/>
-        <w:ind w:left="5731"/>
-        <w:rPr>
-          <w:rFonts w:eastAsia="SimSun"/>
-          <w:sz w:val="16"/>
-          <w:szCs w:val="20"/>
-          <w:lang w:eastAsia="zh-CN"/>
-        </w:rPr>
-      </w:pPr>
-      <w:r>
-        <w:rPr>
-          <w:rFonts w:eastAsia="SimSun"/>
-          <w:noProof/>
-          <w:sz w:val="16"/>
-          <w:szCs w:val="20"/>
-          <w:lang w:eastAsia="en-GB"/>
-        </w:rPr>
-        <w:lastRenderedPageBreak/>
-        <w:drawing>
-          <wp:inline distT="0" distB="0" distL="0" distR="0" wp14:anchorId="22E994C4" wp14:editId="75FCE1FD">
-            <wp:extent cx="1016000" cy="381000"/>
-            <wp:effectExtent l="0" t="0" r="0" b="0"/>
-            <wp:docPr id="2" name="Picture 2" descr="IBM-600dpi-1"/>
-            <wp:cNvGraphicFramePr>
-              <a:graphicFrameLocks xmlns:a="http://schemas.openxmlformats.org/drawingml/2006/main" noChangeAspect="1"/>
-            </wp:cNvGraphicFramePr>
-            <a:graphic xmlns:a="http://schemas.openxmlformats.org/drawingml/2006/main">
-              <a:graphicData uri="http://schemas.openxmlformats.org/drawingml/2006/picture">
-                <pic:pic xmlns:pic="http://schemas.openxmlformats.org/drawingml/2006/picture">
-                  <pic:nvPicPr>
-                    <pic:cNvPr id="0" name="Picture 12" descr="IBM-600dpi-1"/>
-                    <pic:cNvPicPr>
-                      <a:picLocks noChangeAspect="1" noChangeArrowheads="1"/>
-                    </pic:cNvPicPr>
-                  </pic:nvPicPr>
-                  <pic:blipFill>
-                    <a:blip r:embed="rId31" cstate="print">
-                      <a:extLst>
-                        <a:ext uri="{28A0092B-C50C-407E-A947-70E740481C1C}">
-                          <a14:useLocalDpi xmlns:a14="http://schemas.microsoft.com/office/drawing/2010/main" val="0"/>
-                        </a:ext>
-                      </a:extLst>
-                    </a:blip>
-                    <a:srcRect/>
-                    <a:stretch>
-                      <a:fillRect/>
-                    </a:stretch>
-                  </pic:blipFill>
-                  <pic:spPr bwMode="auto">
-                    <a:xfrm>
-                      <a:off x="0" y="0"/>
-                      <a:ext cx="1016000" cy="381000"/>
-                    </a:xfrm>
-                    <a:prstGeom prst="rect">
-                      <a:avLst/>
-                    </a:prstGeom>
-                    <a:noFill/>
-                    <a:ln>
-                      <a:noFill/>
-                    </a:ln>
-                  </pic:spPr>
-                </pic:pic>
-              </a:graphicData>
-            </a:graphic>
-          </wp:inline>
-        </w:drawing>
-      </w:r>
-    </w:p>
-    <w:p>
-      <w:pPr>
-        <w:keepNext/>
-        <w:pBdr>
-          <w:top w:val="single" w:sz="4" w:space="1" w:color="auto"/>
-        </w:pBdr>
-        <w:spacing w:before="120" w:after="120" w:line="360" w:lineRule="auto"/>
-        <w:ind w:left="5731"/>
-        <w:rPr>
-          <w:rFonts w:eastAsia="SimSun"/>
-          <w:sz w:val="16"/>
-          <w:szCs w:val="72"/>
-          <w:lang w:eastAsia="zh-CN"/>
-        </w:rPr>
-      </w:pPr>
-    </w:p>
-    <w:p>
-      <w:pPr>
-        <w:keepNext/>
-        <w:spacing w:before="120" w:after="120" w:line="360" w:lineRule="auto"/>
-        <w:ind w:left="5731"/>
-        <w:rPr>
-          <w:rFonts w:eastAsia="SimSun"/>
-          <w:sz w:val="16"/>
-          <w:szCs w:val="20"/>
-          <w:lang w:eastAsia="zh-CN"/>
-        </w:rPr>
-      </w:pPr>
-      <w:r>
-        <w:rPr>
-          <w:rFonts w:eastAsia="SimSun"/>
-          <w:sz w:val="16"/>
-          <w:szCs w:val="20"/>
-          <w:lang w:eastAsia="zh-CN"/>
-        </w:rPr>
-        <w:t>© Copyright IBM Corporation 2018</w:t>
-      </w:r>
-      <w:r>
-        <w:rPr>
-          <w:rFonts w:eastAsia="SimSun"/>
-          <w:sz w:val="16"/>
-          <w:szCs w:val="20"/>
-          <w:lang w:eastAsia="zh-CN"/>
-        </w:rPr>
-        <w:t xml:space="preserve">.  </w:t>
-      </w:r>
-    </w:p>
-    <w:p>
-      <w:pPr>
-        <w:keepNext/>
-        <w:spacing w:before="120" w:after="120" w:line="360" w:lineRule="auto"/>
-        <w:ind w:left="5731"/>
-        <w:rPr>
-          <w:rFonts w:eastAsia="SimSun"/>
-          <w:sz w:val="16"/>
-          <w:szCs w:val="20"/>
-          <w:lang w:eastAsia="zh-CN"/>
-        </w:rPr>
-      </w:pPr>
-      <w:r>
-        <w:rPr>
-          <w:rFonts w:eastAsia="SimSun"/>
-          <w:sz w:val="16"/>
-          <w:szCs w:val="20"/>
-          <w:lang w:eastAsia="zh-CN"/>
-        </w:rPr>
-        <w:t xml:space="preserve">The information contained in these materials is provided for informational purposes </w:t>
-      </w:r>
-      <w:r>
-        <w:rPr>
-          <w:rFonts w:eastAsia="SimSun"/>
-          <w:sz w:val="16"/>
-          <w:szCs w:val="20"/>
-          <w:lang w:eastAsia="zh-CN"/>
-        </w:rPr>
-        <w:t>only and</w:t>
-      </w:r>
-      <w:r>
-        <w:rPr>
-          <w:rFonts w:eastAsia="SimSun"/>
-          <w:sz w:val="16"/>
-          <w:szCs w:val="20"/>
-          <w:lang w:eastAsia="zh-CN"/>
-        </w:rPr>
-        <w:t xml:space="preserve"> is provided AS IS without warranty of any kind, express or implied.  IBM shall not be responsible for any damages arising out of the use of, or otherwise related to, these materials.  Nothing contained in these materials is intended to, nor shall have the effect of, creating any warranties or representations from IBM or its suppliers or licensors, or altering the terms and conditions of the applicable license agreement governing the use of IBM software. References in these materials to IBM products, programs, or services do not imply that they will be available in all countries in which IBM operates. This information is based on current IBM product plans and strategy, which are subject to change by IBM without notice.  Product release dates and/or capabilities referenced in these materials may change at any time at IBM’s sole discretion based on market opportunities or other </w:t>
-      </w:r>
-      <w:r>
-        <w:rPr>
-          <w:rFonts w:eastAsia="SimSun"/>
-          <w:sz w:val="16"/>
-          <w:szCs w:val="20"/>
-          <w:lang w:eastAsia="zh-CN"/>
-        </w:rPr>
-        <w:t>factors and</w:t>
-      </w:r>
-      <w:r>
-        <w:rPr>
-          <w:rFonts w:eastAsia="SimSun"/>
-          <w:sz w:val="16"/>
-          <w:szCs w:val="20"/>
-          <w:lang w:eastAsia="zh-CN"/>
-        </w:rPr>
-        <w:t xml:space="preserve"> are not intended to be a commitment to future product or feature availability in any way.</w:t>
-      </w:r>
-    </w:p>
-    <w:p>
-      <w:pPr>
-        <w:keepNext/>
-        <w:spacing w:before="120" w:after="120" w:line="360" w:lineRule="auto"/>
-        <w:ind w:left="5731"/>
-        <w:rPr>
-          <w:rFonts w:eastAsia="SimSun"/>
-          <w:sz w:val="16"/>
-          <w:szCs w:val="20"/>
-          <w:lang w:eastAsia="zh-CN"/>
-        </w:rPr>
-      </w:pPr>
-      <w:r>
-        <w:rPr>
-          <w:rFonts w:eastAsia="SimSun"/>
-          <w:sz w:val="16"/>
-          <w:szCs w:val="20"/>
-          <w:lang w:eastAsia="zh-CN"/>
-        </w:rPr>
-        <w:t>IBM, the IBM logo and ibm.com are trademarks of International Business Machines Corp., registered in many jurisdictions worldwide. Other product and service names might be trademarks of IBM or other companies. A current list of IBM trademarks is available on the Web at “Copyright and trademark information” at www.ibm.com/legal/copytrade.shtml.</w:t>
-      </w:r>
-    </w:p>
-    <w:p>
-      <w:pPr>
-        <w:keepNext/>
-        <w:spacing w:before="120" w:after="120" w:line="360" w:lineRule="auto"/>
-        <w:ind w:left="5731"/>
-        <w:rPr>
-          <w:rFonts w:eastAsia="SimSun"/>
-          <w:sz w:val="16"/>
-          <w:szCs w:val="20"/>
-          <w:lang w:eastAsia="zh-CN"/>
-        </w:rPr>
-      </w:pPr>
-      <w:r>
-        <w:rPr>
-          <w:rFonts w:eastAsia="SimSun"/>
-          <w:noProof/>
-          <w:sz w:val="16"/>
-          <w:szCs w:val="20"/>
-          <w:lang w:eastAsia="en-GB"/>
-        </w:rPr>
-        <w:drawing>
-          <wp:inline distT="0" distB="0" distL="0" distR="0" wp14:anchorId="0176AF5C" wp14:editId="4132070E">
-            <wp:extent cx="1016000" cy="254000"/>
-            <wp:effectExtent l="0" t="0" r="0" b="0"/>
-            <wp:docPr id="8" name="Picture 8" descr="Please Recycle"/>
-            <wp:cNvGraphicFramePr>
-              <a:graphicFrameLocks xmlns:a="http://schemas.openxmlformats.org/drawingml/2006/main" noChangeAspect="1"/>
-            </wp:cNvGraphicFramePr>
-            <a:graphic xmlns:a="http://schemas.openxmlformats.org/drawingml/2006/main">
-              <a:graphicData uri="http://schemas.openxmlformats.org/drawingml/2006/picture">
-                <pic:pic xmlns:pic="http://schemas.openxmlformats.org/drawingml/2006/picture">
-                  <pic:nvPicPr>
-                    <pic:cNvPr id="0" name="Picture 13" descr="Please Recycle"/>
-                    <pic:cNvPicPr>
-                      <a:picLocks noChangeAspect="1" noChangeArrowheads="1"/>
-                    </pic:cNvPicPr>
-                  </pic:nvPicPr>
-                  <pic:blipFill>
-                    <a:blip r:embed="rId32" cstate="print">
-                      <a:extLst>
-                        <a:ext uri="{28A0092B-C50C-407E-A947-70E740481C1C}">
-                          <a14:useLocalDpi xmlns:a14="http://schemas.microsoft.com/office/drawing/2010/main" val="0"/>
-                        </a:ext>
-                      </a:extLst>
-                    </a:blip>
-                    <a:srcRect/>
-                    <a:stretch>
-                      <a:fillRect/>
-                    </a:stretch>
-                  </pic:blipFill>
-                  <pic:spPr bwMode="auto">
-                    <a:xfrm>
-                      <a:off x="0" y="0"/>
-                      <a:ext cx="1016000" cy="254000"/>
-                    </a:xfrm>
-                    <a:prstGeom prst="rect">
-                      <a:avLst/>
-                    </a:prstGeom>
-                    <a:noFill/>
-                    <a:ln>
-                      <a:noFill/>
-                    </a:ln>
-                  </pic:spPr>
-                </pic:pic>
-              </a:graphicData>
-            </a:graphic>
-          </wp:inline>
-        </w:drawing>
-      </w:r>
-    </w:p>
-    <w:p>
-      <w:pPr>
-        <w:keepNext/>
-        <w:pBdr>
-          <w:top w:val="single" w:sz="4" w:space="1" w:color="auto"/>
-        </w:pBdr>
-        <w:spacing w:before="120" w:after="120" w:line="360" w:lineRule="auto"/>
-        <w:ind w:left="5731"/>
-        <w:rPr>
-          <w:rFonts w:eastAsia="SimSun"/>
-          <w:sz w:val="16"/>
-          <w:szCs w:val="72"/>
-          <w:lang w:eastAsia="zh-CN"/>
-        </w:rPr>
       </w:pPr>
     </w:p>
     <w:p>
@@ -1440,9 +1300,9 @@
       </w:r>
     </w:p>
     <w:sectPr>
-      <w:headerReference w:type="even" r:id="rId33"/>
-      <w:headerReference w:type="default" r:id="rId34"/>
-      <w:footerReference w:type="even" r:id="rId35"/>
+      <w:headerReference w:type="even" r:id="rId36"/>
+      <w:headerReference w:type="default" r:id="rId37"/>
+      <w:footerReference w:type="even" r:id="rId38"/>
       <w:type w:val="continuous"/>
       <w:pgSz w:w="12240" w:h="15840" w:code="1"/>
       <w:pgMar w:top="993" w:right="1008" w:bottom="1276" w:left="1008" w:header="432" w:footer="720" w:gutter="0"/>
@@ -1474,6 +1334,32 @@
 
 <file path=word/footer1.xml><?xml version="1.0" encoding="utf-8"?>
 <w:ftr xmlns:wpc="http://schemas.microsoft.com/office/word/2010/wordprocessingCanvas" xmlns:cx="http://schemas.microsoft.com/office/drawing/2014/chartex" xmlns:cx1="http://schemas.microsoft.com/office/drawing/2015/9/8/chartex" xmlns:cx2="http://schemas.microsoft.com/office/drawing/2015/10/21/chartex" xmlns:cx3="http://schemas.microsoft.com/office/drawing/2016/5/9/chartex" xmlns:cx4="http://schemas.microsoft.com/office/drawing/2016/5/10/chartex" xmlns:cx5="http://schemas.microsoft.com/office/drawing/2016/5/11/chartex" xmlns:cx6="http://schemas.microsoft.com/office/drawing/2016/5/12/chartex" xmlns:cx7="http://schemas.microsoft.com/office/drawing/2016/5/13/chartex" xmlns:cx8="http://schemas.microsoft.com/office/drawing/2016/5/14/chartex" xmlns:mc="http://schemas.openxmlformats.org/markup-compatibility/2006" xmlns:aink="http://schemas.microsoft.com/office/drawing/2016/ink" xmlns:am3d="http://schemas.microsoft.com/office/drawing/2017/model3d" xmlns:o="urn:schemas-microsoft-com:office:office" xmlns:r="http://schemas.openxmlformats.org/officeDocument/2006/relationships" xmlns:m="http://schemas.openxmlformats.org/officeDocument/2006/math" xmlns:v="urn:schemas-microsoft-com:vml" xmlns:wp14="http://schemas.microsoft.com/office/word/2010/wordprocessingDrawing" xmlns:wp="http://schemas.openxmlformats.org/drawingml/2006/wordprocessingDrawing" xmlns:w10="urn:schemas-microsoft-com:office:word" xmlns:w="http://schemas.openxmlformats.org/wordprocessingml/2006/main" xmlns:w14="http://schemas.microsoft.com/office/word/2010/wordml" xmlns:w15="http://schemas.microsoft.com/office/word/2012/wordml" xmlns:w16cid="http://schemas.microsoft.com/office/word/2016/wordml/cid" xmlns:w16se="http://schemas.microsoft.com/office/word/2015/wordml/symex" xmlns:wpg="http://schemas.microsoft.com/office/word/2010/wordprocessingGroup" xmlns:wpi="http://schemas.microsoft.com/office/word/2010/wordprocessingInk" xmlns:wne="http://schemas.microsoft.com/office/word/2006/wordml" xmlns:wps="http://schemas.microsoft.com/office/word/2010/wordprocessingShape" mc:Ignorable="w14 w15 w16se w16cid wp14">
+  <w:p>
+    <w:pPr>
+      <w:pStyle w:val="Footer"/>
+      <w:pBdr>
+        <w:top w:val="none" w:sz="0" w:space="0" w:color="auto"/>
+      </w:pBdr>
+    </w:pPr>
+  </w:p>
+</w:ftr>
+</file>
+
+<file path=word/footer2.xml><?xml version="1.0" encoding="utf-8"?>
+<w:ftr xmlns:wpc="http://schemas.microsoft.com/office/word/2010/wordprocessingCanvas" xmlns:cx="http://schemas.microsoft.com/office/drawing/2014/chartex" xmlns:cx1="http://schemas.microsoft.com/office/drawing/2015/9/8/chartex" xmlns:cx2="http://schemas.microsoft.com/office/drawing/2015/10/21/chartex" xmlns:cx3="http://schemas.microsoft.com/office/drawing/2016/5/9/chartex" xmlns:cx4="http://schemas.microsoft.com/office/drawing/2016/5/10/chartex" xmlns:cx5="http://schemas.microsoft.com/office/drawing/2016/5/11/chartex" xmlns:cx6="http://schemas.microsoft.com/office/drawing/2016/5/12/chartex" xmlns:cx7="http://schemas.microsoft.com/office/drawing/2016/5/13/chartex" xmlns:cx8="http://schemas.microsoft.com/office/drawing/2016/5/14/chartex" xmlns:mc="http://schemas.openxmlformats.org/markup-compatibility/2006" xmlns:aink="http://schemas.microsoft.com/office/drawing/2016/ink" xmlns:am3d="http://schemas.microsoft.com/office/drawing/2017/model3d" xmlns:o="urn:schemas-microsoft-com:office:office" xmlns:r="http://schemas.openxmlformats.org/officeDocument/2006/relationships" xmlns:m="http://schemas.openxmlformats.org/officeDocument/2006/math" xmlns:v="urn:schemas-microsoft-com:vml" xmlns:wp14="http://schemas.microsoft.com/office/word/2010/wordprocessingDrawing" xmlns:wp="http://schemas.openxmlformats.org/drawingml/2006/wordprocessingDrawing" xmlns:w10="urn:schemas-microsoft-com:office:word" xmlns:w="http://schemas.openxmlformats.org/wordprocessingml/2006/main" xmlns:w14="http://schemas.microsoft.com/office/word/2010/wordml" xmlns:w15="http://schemas.microsoft.com/office/word/2012/wordml" xmlns:w16cid="http://schemas.microsoft.com/office/word/2016/wordml/cid" xmlns:w16se="http://schemas.microsoft.com/office/word/2015/wordml/symex" xmlns:wpg="http://schemas.microsoft.com/office/word/2010/wordprocessingGroup" xmlns:wpi="http://schemas.microsoft.com/office/word/2010/wordprocessingInk" xmlns:wne="http://schemas.microsoft.com/office/word/2006/wordml" xmlns:wps="http://schemas.microsoft.com/office/word/2010/wordprocessingShape" mc:Ignorable="w14 w15 w16se w16cid wp14">
+  <w:p>
+    <w:pPr>
+      <w:pStyle w:val="Footer"/>
+      <w:pBdr>
+        <w:top w:val="none" w:sz="0" w:space="0" w:color="auto"/>
+      </w:pBdr>
+    </w:pPr>
+  </w:p>
+</w:ftr>
+</file>
+
+<file path=word/footer3.xml><?xml version="1.0" encoding="utf-8"?>
+<w:ftr xmlns:wpc="http://schemas.microsoft.com/office/word/2010/wordprocessingCanvas" xmlns:cx="http://schemas.microsoft.com/office/drawing/2014/chartex" xmlns:cx1="http://schemas.microsoft.com/office/drawing/2015/9/8/chartex" xmlns:cx2="http://schemas.microsoft.com/office/drawing/2015/10/21/chartex" xmlns:cx3="http://schemas.microsoft.com/office/drawing/2016/5/9/chartex" xmlns:cx4="http://schemas.microsoft.com/office/drawing/2016/5/10/chartex" xmlns:cx5="http://schemas.microsoft.com/office/drawing/2016/5/11/chartex" xmlns:cx6="http://schemas.microsoft.com/office/drawing/2016/5/12/chartex" xmlns:cx7="http://schemas.microsoft.com/office/drawing/2016/5/13/chartex" xmlns:cx8="http://schemas.microsoft.com/office/drawing/2016/5/14/chartex" xmlns:mc="http://schemas.openxmlformats.org/markup-compatibility/2006" xmlns:aink="http://schemas.microsoft.com/office/drawing/2016/ink" xmlns:am3d="http://schemas.microsoft.com/office/drawing/2017/model3d" xmlns:o="urn:schemas-microsoft-com:office:office" xmlns:r="http://schemas.openxmlformats.org/officeDocument/2006/relationships" xmlns:m="http://schemas.openxmlformats.org/officeDocument/2006/math" xmlns:v="urn:schemas-microsoft-com:vml" xmlns:wp14="http://schemas.microsoft.com/office/word/2010/wordprocessingDrawing" xmlns:wp="http://schemas.openxmlformats.org/drawingml/2006/wordprocessingDrawing" xmlns:w10="urn:schemas-microsoft-com:office:word" xmlns:w="http://schemas.openxmlformats.org/wordprocessingml/2006/main" xmlns:w14="http://schemas.microsoft.com/office/word/2010/wordml" xmlns:w15="http://schemas.microsoft.com/office/word/2012/wordml" xmlns:w16cid="http://schemas.microsoft.com/office/word/2016/wordml/cid" xmlns:w16se="http://schemas.microsoft.com/office/word/2015/wordml/symex" xmlns:wpg="http://schemas.microsoft.com/office/word/2010/wordprocessingGroup" xmlns:wpi="http://schemas.microsoft.com/office/word/2010/wordprocessingInk" xmlns:wne="http://schemas.microsoft.com/office/word/2006/wordml" xmlns:wps="http://schemas.microsoft.com/office/word/2010/wordprocessingShape" mc:Ignorable="w14 w15 w16se w16cid wp14">
   <w:tbl>
     <w:tblPr>
       <w:tblW w:w="5000" w:type="pct"/>
@@ -1488,8 +1374,8 @@
       <w:tblLook w:val="01E0" w:firstRow="1" w:lastRow="1" w:firstColumn="1" w:lastColumn="1" w:noHBand="0" w:noVBand="0"/>
     </w:tblPr>
     <w:tblGrid>
-      <w:gridCol w:w="1080"/>
-      <w:gridCol w:w="9144"/>
+      <w:gridCol w:w="1141"/>
+      <w:gridCol w:w="9659"/>
     </w:tblGrid>
     <w:tr>
       <w:trPr>
@@ -1586,7 +1472,7 @@
 </w:ftr>
 </file>
 
-<file path=word/footer2.xml><?xml version="1.0" encoding="utf-8"?>
+<file path=word/footer4.xml><?xml version="1.0" encoding="utf-8"?>
 <w:ftr xmlns:wpc="http://schemas.microsoft.com/office/word/2010/wordprocessingCanvas" xmlns:cx="http://schemas.microsoft.com/office/drawing/2014/chartex" xmlns:cx1="http://schemas.microsoft.com/office/drawing/2015/9/8/chartex" xmlns:cx2="http://schemas.microsoft.com/office/drawing/2015/10/21/chartex" xmlns:cx3="http://schemas.microsoft.com/office/drawing/2016/5/9/chartex" xmlns:cx4="http://schemas.microsoft.com/office/drawing/2016/5/10/chartex" xmlns:cx5="http://schemas.microsoft.com/office/drawing/2016/5/11/chartex" xmlns:cx6="http://schemas.microsoft.com/office/drawing/2016/5/12/chartex" xmlns:cx7="http://schemas.microsoft.com/office/drawing/2016/5/13/chartex" xmlns:cx8="http://schemas.microsoft.com/office/drawing/2016/5/14/chartex" xmlns:mc="http://schemas.openxmlformats.org/markup-compatibility/2006" xmlns:aink="http://schemas.microsoft.com/office/drawing/2016/ink" xmlns:am3d="http://schemas.microsoft.com/office/drawing/2017/model3d" xmlns:o="urn:schemas-microsoft-com:office:office" xmlns:r="http://schemas.openxmlformats.org/officeDocument/2006/relationships" xmlns:m="http://schemas.openxmlformats.org/officeDocument/2006/math" xmlns:v="urn:schemas-microsoft-com:vml" xmlns:wp14="http://schemas.microsoft.com/office/word/2010/wordprocessingDrawing" xmlns:wp="http://schemas.openxmlformats.org/drawingml/2006/wordprocessingDrawing" xmlns:w10="urn:schemas-microsoft-com:office:word" xmlns:w="http://schemas.openxmlformats.org/wordprocessingml/2006/main" xmlns:w14="http://schemas.microsoft.com/office/word/2010/wordml" xmlns:w15="http://schemas.microsoft.com/office/word/2012/wordml" xmlns:w16cid="http://schemas.microsoft.com/office/word/2016/wordml/cid" xmlns:w16se="http://schemas.microsoft.com/office/word/2015/wordml/symex" xmlns:wpg="http://schemas.microsoft.com/office/word/2010/wordprocessingGroup" xmlns:wpi="http://schemas.microsoft.com/office/word/2010/wordprocessingInk" xmlns:wne="http://schemas.microsoft.com/office/word/2006/wordml" xmlns:wps="http://schemas.microsoft.com/office/word/2010/wordprocessingShape" mc:Ignorable="w14 w15 w16se w16cid wp14">
   <w:sdt>
     <w:sdtPr>
@@ -1648,7 +1534,7 @@
 </w:ftr>
 </file>
 
-<file path=word/footer3.xml><?xml version="1.0" encoding="utf-8"?>
+<file path=word/footer5.xml><?xml version="1.0" encoding="utf-8"?>
 <w:ftr xmlns:wpc="http://schemas.microsoft.com/office/word/2010/wordprocessingCanvas" xmlns:cx="http://schemas.microsoft.com/office/drawing/2014/chartex" xmlns:cx1="http://schemas.microsoft.com/office/drawing/2015/9/8/chartex" xmlns:cx2="http://schemas.microsoft.com/office/drawing/2015/10/21/chartex" xmlns:cx3="http://schemas.microsoft.com/office/drawing/2016/5/9/chartex" xmlns:cx4="http://schemas.microsoft.com/office/drawing/2016/5/10/chartex" xmlns:cx5="http://schemas.microsoft.com/office/drawing/2016/5/11/chartex" xmlns:cx6="http://schemas.microsoft.com/office/drawing/2016/5/12/chartex" xmlns:cx7="http://schemas.microsoft.com/office/drawing/2016/5/13/chartex" xmlns:cx8="http://schemas.microsoft.com/office/drawing/2016/5/14/chartex" xmlns:mc="http://schemas.openxmlformats.org/markup-compatibility/2006" xmlns:aink="http://schemas.microsoft.com/office/drawing/2016/ink" xmlns:am3d="http://schemas.microsoft.com/office/drawing/2017/model3d" xmlns:o="urn:schemas-microsoft-com:office:office" xmlns:r="http://schemas.openxmlformats.org/officeDocument/2006/relationships" xmlns:m="http://schemas.openxmlformats.org/officeDocument/2006/math" xmlns:v="urn:schemas-microsoft-com:vml" xmlns:wp14="http://schemas.microsoft.com/office/word/2010/wordprocessingDrawing" xmlns:wp="http://schemas.openxmlformats.org/drawingml/2006/wordprocessingDrawing" xmlns:w10="urn:schemas-microsoft-com:office:word" xmlns:w="http://schemas.openxmlformats.org/wordprocessingml/2006/main" xmlns:w14="http://schemas.microsoft.com/office/word/2010/wordml" xmlns:w15="http://schemas.microsoft.com/office/word/2012/wordml" xmlns:w16cid="http://schemas.microsoft.com/office/word/2016/wordml/cid" xmlns:w16se="http://schemas.microsoft.com/office/word/2015/wordml/symex" xmlns:wpg="http://schemas.microsoft.com/office/word/2010/wordprocessingGroup" xmlns:wpi="http://schemas.microsoft.com/office/word/2010/wordprocessingInk" xmlns:wne="http://schemas.microsoft.com/office/word/2006/wordml" xmlns:wps="http://schemas.microsoft.com/office/word/2010/wordprocessingShape" mc:Ignorable="w14 w15 w16se w16cid wp14">
   <w:p>
     <w:r>
@@ -1722,38 +1608,196 @@
 
 <file path=word/header1.xml><?xml version="1.0" encoding="utf-8"?>
 <w:hdr xmlns:wpc="http://schemas.microsoft.com/office/word/2010/wordprocessingCanvas" xmlns:cx="http://schemas.microsoft.com/office/drawing/2014/chartex" xmlns:cx1="http://schemas.microsoft.com/office/drawing/2015/9/8/chartex" xmlns:cx2="http://schemas.microsoft.com/office/drawing/2015/10/21/chartex" xmlns:cx3="http://schemas.microsoft.com/office/drawing/2016/5/9/chartex" xmlns:cx4="http://schemas.microsoft.com/office/drawing/2016/5/10/chartex" xmlns:cx5="http://schemas.microsoft.com/office/drawing/2016/5/11/chartex" xmlns:cx6="http://schemas.microsoft.com/office/drawing/2016/5/12/chartex" xmlns:cx7="http://schemas.microsoft.com/office/drawing/2016/5/13/chartex" xmlns:cx8="http://schemas.microsoft.com/office/drawing/2016/5/14/chartex" xmlns:mc="http://schemas.openxmlformats.org/markup-compatibility/2006" xmlns:aink="http://schemas.microsoft.com/office/drawing/2016/ink" xmlns:am3d="http://schemas.microsoft.com/office/drawing/2017/model3d" xmlns:o="urn:schemas-microsoft-com:office:office" xmlns:r="http://schemas.openxmlformats.org/officeDocument/2006/relationships" xmlns:m="http://schemas.openxmlformats.org/officeDocument/2006/math" xmlns:v="urn:schemas-microsoft-com:vml" xmlns:wp14="http://schemas.microsoft.com/office/word/2010/wordprocessingDrawing" xmlns:wp="http://schemas.openxmlformats.org/drawingml/2006/wordprocessingDrawing" xmlns:w10="urn:schemas-microsoft-com:office:word" xmlns:w="http://schemas.openxmlformats.org/wordprocessingml/2006/main" xmlns:w14="http://schemas.microsoft.com/office/word/2010/wordml" xmlns:w15="http://schemas.microsoft.com/office/word/2012/wordml" xmlns:w16cid="http://schemas.microsoft.com/office/word/2016/wordml/cid" xmlns:w16se="http://schemas.microsoft.com/office/word/2015/wordml/symex" xmlns:wpg="http://schemas.microsoft.com/office/word/2010/wordprocessingGroup" xmlns:wpi="http://schemas.microsoft.com/office/word/2010/wordprocessingInk" xmlns:wne="http://schemas.microsoft.com/office/word/2006/wordml" xmlns:wps="http://schemas.microsoft.com/office/word/2010/wordprocessingShape" mc:Ignorable="w14 w15 w16se w16cid wp14">
+  <w:tbl>
+    <w:tblPr>
+      <w:tblW w:w="2500" w:type="pct"/>
+      <w:jc w:val="center"/>
+      <w:tblCellMar>
+        <w:left w:w="0" w:type="dxa"/>
+        <w:right w:w="0" w:type="dxa"/>
+      </w:tblCellMar>
+      <w:tblLook w:val="01E0" w:firstRow="1" w:lastRow="1" w:firstColumn="1" w:lastColumn="1" w:noHBand="0" w:noVBand="0"/>
+    </w:tblPr>
+    <w:tblGrid>
+      <w:gridCol w:w="5256"/>
+    </w:tblGrid>
+    <w:tr>
+      <w:trPr>
+        <w:jc w:val="center"/>
+      </w:trPr>
+      <w:tc>
+        <w:tcPr>
+          <w:tcW w:w="5000" w:type="pct"/>
+          <w:tcBorders>
+            <w:top w:val="nil"/>
+            <w:left w:val="nil"/>
+            <w:bottom w:val="nil"/>
+            <w:right w:val="nil"/>
+            <w:tl2br w:val="nil"/>
+            <w:tr2bl w:val="nil"/>
+          </w:tcBorders>
+          <w:shd w:val="clear" w:color="auto" w:fill="auto"/>
+        </w:tcPr>
+        <w:p>
+          <w:pPr>
+            <w:pStyle w:val="Header-cover3"/>
+          </w:pPr>
+        </w:p>
+      </w:tc>
+    </w:tr>
+  </w:tbl>
+  <w:p/>
   <w:p>
     <w:pPr>
       <w:pStyle w:val="Header"/>
-      <w:rPr>
-        <w:lang w:val="en-US"/>
-      </w:rPr>
-    </w:pPr>
-    <w:r>
-      <w:t xml:space="preserve">IBM </w:t>
-    </w:r>
-    <w:r>
-      <w:rPr>
-        <w:lang w:val="en-US"/>
-      </w:rPr>
-      <w:t>Watson</w:t>
-    </w:r>
+    </w:pPr>
   </w:p>
 </w:hdr>
 </file>
 
 <file path=word/header2.xml><?xml version="1.0" encoding="utf-8"?>
 <w:hdr xmlns:wpc="http://schemas.microsoft.com/office/word/2010/wordprocessingCanvas" xmlns:cx="http://schemas.microsoft.com/office/drawing/2014/chartex" xmlns:cx1="http://schemas.microsoft.com/office/drawing/2015/9/8/chartex" xmlns:cx2="http://schemas.microsoft.com/office/drawing/2015/10/21/chartex" xmlns:cx3="http://schemas.microsoft.com/office/drawing/2016/5/9/chartex" xmlns:cx4="http://schemas.microsoft.com/office/drawing/2016/5/10/chartex" xmlns:cx5="http://schemas.microsoft.com/office/drawing/2016/5/11/chartex" xmlns:cx6="http://schemas.microsoft.com/office/drawing/2016/5/12/chartex" xmlns:cx7="http://schemas.microsoft.com/office/drawing/2016/5/13/chartex" xmlns:cx8="http://schemas.microsoft.com/office/drawing/2016/5/14/chartex" xmlns:mc="http://schemas.openxmlformats.org/markup-compatibility/2006" xmlns:aink="http://schemas.microsoft.com/office/drawing/2016/ink" xmlns:am3d="http://schemas.microsoft.com/office/drawing/2017/model3d" xmlns:o="urn:schemas-microsoft-com:office:office" xmlns:r="http://schemas.openxmlformats.org/officeDocument/2006/relationships" xmlns:m="http://schemas.openxmlformats.org/officeDocument/2006/math" xmlns:v="urn:schemas-microsoft-com:vml" xmlns:wp14="http://schemas.microsoft.com/office/word/2010/wordprocessingDrawing" xmlns:wp="http://schemas.openxmlformats.org/drawingml/2006/wordprocessingDrawing" xmlns:w10="urn:schemas-microsoft-com:office:word" xmlns:w="http://schemas.openxmlformats.org/wordprocessingml/2006/main" xmlns:w14="http://schemas.microsoft.com/office/word/2010/wordml" xmlns:w15="http://schemas.microsoft.com/office/word/2012/wordml" xmlns:w16cid="http://schemas.microsoft.com/office/word/2016/wordml/cid" xmlns:w16se="http://schemas.microsoft.com/office/word/2015/wordml/symex" xmlns:wpg="http://schemas.microsoft.com/office/word/2010/wordprocessingGroup" xmlns:wpi="http://schemas.microsoft.com/office/word/2010/wordprocessingInk" xmlns:wne="http://schemas.microsoft.com/office/word/2006/wordml" xmlns:wps="http://schemas.microsoft.com/office/word/2010/wordprocessingShape" mc:Ignorable="w14 w15 w16se w16cid wp14">
+  <w:tbl>
+    <w:tblPr>
+      <w:tblW w:w="5000" w:type="pct"/>
+      <w:jc w:val="center"/>
+      <w:tblCellMar>
+        <w:left w:w="0" w:type="dxa"/>
+        <w:right w:w="0" w:type="dxa"/>
+      </w:tblCellMar>
+      <w:tblLook w:val="01E0" w:firstRow="1" w:lastRow="1" w:firstColumn="1" w:lastColumn="1" w:noHBand="0" w:noVBand="0"/>
+    </w:tblPr>
+    <w:tblGrid>
+      <w:gridCol w:w="5256"/>
+      <w:gridCol w:w="5256"/>
+    </w:tblGrid>
+    <w:tr>
+      <w:trPr>
+        <w:jc w:val="center"/>
+      </w:trPr>
+      <w:tc>
+        <w:tcPr>
+          <w:tcW w:w="2500" w:type="pct"/>
+          <w:tcBorders>
+            <w:top w:val="nil"/>
+            <w:left w:val="nil"/>
+            <w:bottom w:val="nil"/>
+            <w:right w:val="nil"/>
+            <w:tl2br w:val="nil"/>
+            <w:tr2bl w:val="nil"/>
+          </w:tcBorders>
+          <w:shd w:val="clear" w:color="auto" w:fill="auto"/>
+        </w:tcPr>
+        <w:p>
+          <w:pPr>
+            <w:pStyle w:val="Header-cover1"/>
+          </w:pPr>
+          <w:r>
+            <w:t>IBM Software</w:t>
+          </w:r>
+        </w:p>
+        <w:p>
+          <w:pPr>
+            <w:pStyle w:val="Header-cover2"/>
+          </w:pPr>
+        </w:p>
+      </w:tc>
+      <w:tc>
+        <w:tcPr>
+          <w:tcW w:w="2500" w:type="pct"/>
+          <w:tcBorders>
+            <w:top w:val="nil"/>
+            <w:left w:val="nil"/>
+            <w:bottom w:val="nil"/>
+            <w:right w:val="nil"/>
+            <w:tl2br w:val="nil"/>
+            <w:tr2bl w:val="nil"/>
+          </w:tcBorders>
+          <w:shd w:val="clear" w:color="auto" w:fill="auto"/>
+        </w:tcPr>
+        <w:p>
+          <w:pPr>
+            <w:pStyle w:val="Header-cover3"/>
+          </w:pPr>
+          <w:r>
+            <w:t>An IBM Proof of Technology</w:t>
+          </w:r>
+        </w:p>
+      </w:tc>
+    </w:tr>
+  </w:tbl>
   <w:p>
     <w:pPr>
       <w:pStyle w:val="Header"/>
-      <w:jc w:val="right"/>
-      <w:rPr>
-        <w:rFonts w:ascii="IBM Plex Sans Condensed Text" w:hAnsi="IBM Plex Sans Condensed Text"/>
-        <w:bCs/>
+    </w:pPr>
+    <w:r>
+      <w:rPr>
+        <w:noProof/>
         <w:lang w:val="en-US"/>
       </w:rPr>
-    </w:pPr>
+      <w:drawing>
+        <wp:anchor distT="0" distB="0" distL="114300" distR="114300" simplePos="0" relativeHeight="251657216" behindDoc="1" locked="0" layoutInCell="1" allowOverlap="1" wp14:anchorId="7CF9D431" wp14:editId="7CBBC80F">
+          <wp:simplePos x="0" y="0"/>
+          <wp:positionH relativeFrom="page">
+            <wp:align>left</wp:align>
+          </wp:positionH>
+          <wp:positionV relativeFrom="page">
+            <wp:align>center</wp:align>
+          </wp:positionV>
+          <wp:extent cx="7778750" cy="10033635"/>
+          <wp:effectExtent l="0" t="0" r="0" b="0"/>
+          <wp:wrapNone/>
+          <wp:docPr id="338" name="Picture 338" descr="TEC-Cover-Plain-300dpi"/>
+          <wp:cNvGraphicFramePr>
+            <a:graphicFrameLocks xmlns:a="http://schemas.openxmlformats.org/drawingml/2006/main" noChangeAspect="1"/>
+          </wp:cNvGraphicFramePr>
+          <a:graphic xmlns:a="http://schemas.openxmlformats.org/drawingml/2006/main">
+            <a:graphicData uri="http://schemas.openxmlformats.org/drawingml/2006/picture">
+              <pic:pic xmlns:pic="http://schemas.openxmlformats.org/drawingml/2006/picture">
+                <pic:nvPicPr>
+                  <pic:cNvPr id="0" name="Picture 367" descr="TEC-Cover-Plain-300dpi"/>
+                  <pic:cNvPicPr>
+                    <a:picLocks noChangeAspect="1" noChangeArrowheads="1"/>
+                  </pic:cNvPicPr>
+                </pic:nvPicPr>
+                <pic:blipFill>
+                  <a:blip r:embed="rId1">
+                    <a:extLst>
+                      <a:ext uri="{28A0092B-C50C-407E-A947-70E740481C1C}">
+                        <a14:useLocalDpi xmlns:a14="http://schemas.microsoft.com/office/drawing/2010/main" val="0"/>
+                      </a:ext>
+                    </a:extLst>
+                  </a:blip>
+                  <a:srcRect/>
+                  <a:stretch>
+                    <a:fillRect/>
+                  </a:stretch>
+                </pic:blipFill>
+                <pic:spPr bwMode="auto">
+                  <a:xfrm>
+                    <a:off x="0" y="0"/>
+                    <a:ext cx="7778750" cy="10033635"/>
+                  </a:xfrm>
+                  <a:prstGeom prst="rect">
+                    <a:avLst/>
+                  </a:prstGeom>
+                  <a:noFill/>
+                  <a:ln>
+                    <a:noFill/>
+                  </a:ln>
+                </pic:spPr>
+              </pic:pic>
+            </a:graphicData>
+          </a:graphic>
+          <wp14:sizeRelH relativeFrom="page">
+            <wp14:pctWidth>0</wp14:pctWidth>
+          </wp14:sizeRelH>
+          <wp14:sizeRelV relativeFrom="page">
+            <wp14:pctHeight>0</wp14:pctHeight>
+          </wp14:sizeRelV>
+        </wp:anchor>
+      </w:drawing>
+    </w:r>
   </w:p>
 </w:hdr>
 </file>
@@ -1763,12 +1807,50 @@
   <w:p>
     <w:pPr>
       <w:pStyle w:val="Header"/>
-    </w:pPr>
+      <w:rPr>
+        <w:lang w:val="en-US"/>
+      </w:rPr>
+    </w:pPr>
+    <w:r>
+      <w:t xml:space="preserve">IBM </w:t>
+    </w:r>
+    <w:r>
+      <w:rPr>
+        <w:lang w:val="en-US"/>
+      </w:rPr>
+      <w:t>Watson</w:t>
+    </w:r>
   </w:p>
 </w:hdr>
 </file>
 
 <file path=word/header4.xml><?xml version="1.0" encoding="utf-8"?>
+<w:hdr xmlns:wpc="http://schemas.microsoft.com/office/word/2010/wordprocessingCanvas" xmlns:cx="http://schemas.microsoft.com/office/drawing/2014/chartex" xmlns:cx1="http://schemas.microsoft.com/office/drawing/2015/9/8/chartex" xmlns:cx2="http://schemas.microsoft.com/office/drawing/2015/10/21/chartex" xmlns:cx3="http://schemas.microsoft.com/office/drawing/2016/5/9/chartex" xmlns:cx4="http://schemas.microsoft.com/office/drawing/2016/5/10/chartex" xmlns:cx5="http://schemas.microsoft.com/office/drawing/2016/5/11/chartex" xmlns:cx6="http://schemas.microsoft.com/office/drawing/2016/5/12/chartex" xmlns:cx7="http://schemas.microsoft.com/office/drawing/2016/5/13/chartex" xmlns:cx8="http://schemas.microsoft.com/office/drawing/2016/5/14/chartex" xmlns:mc="http://schemas.openxmlformats.org/markup-compatibility/2006" xmlns:aink="http://schemas.microsoft.com/office/drawing/2016/ink" xmlns:am3d="http://schemas.microsoft.com/office/drawing/2017/model3d" xmlns:o="urn:schemas-microsoft-com:office:office" xmlns:r="http://schemas.openxmlformats.org/officeDocument/2006/relationships" xmlns:m="http://schemas.openxmlformats.org/officeDocument/2006/math" xmlns:v="urn:schemas-microsoft-com:vml" xmlns:wp14="http://schemas.microsoft.com/office/word/2010/wordprocessingDrawing" xmlns:wp="http://schemas.openxmlformats.org/drawingml/2006/wordprocessingDrawing" xmlns:w10="urn:schemas-microsoft-com:office:word" xmlns:w="http://schemas.openxmlformats.org/wordprocessingml/2006/main" xmlns:w14="http://schemas.microsoft.com/office/word/2010/wordml" xmlns:w15="http://schemas.microsoft.com/office/word/2012/wordml" xmlns:w16cid="http://schemas.microsoft.com/office/word/2016/wordml/cid" xmlns:w16se="http://schemas.microsoft.com/office/word/2015/wordml/symex" xmlns:wpg="http://schemas.microsoft.com/office/word/2010/wordprocessingGroup" xmlns:wpi="http://schemas.microsoft.com/office/word/2010/wordprocessingInk" xmlns:wne="http://schemas.microsoft.com/office/word/2006/wordml" xmlns:wps="http://schemas.microsoft.com/office/word/2010/wordprocessingShape" mc:Ignorable="w14 w15 w16se w16cid wp14">
+  <w:p>
+    <w:pPr>
+      <w:pStyle w:val="Header"/>
+      <w:jc w:val="right"/>
+      <w:rPr>
+        <w:rFonts w:ascii="IBM Plex Sans Condensed Text" w:hAnsi="IBM Plex Sans Condensed Text"/>
+        <w:bCs/>
+        <w:lang w:val="en-US"/>
+      </w:rPr>
+    </w:pPr>
+  </w:p>
+</w:hdr>
+</file>
+
+<file path=word/header5.xml><?xml version="1.0" encoding="utf-8"?>
+<w:hdr xmlns:wpc="http://schemas.microsoft.com/office/word/2010/wordprocessingCanvas" xmlns:cx="http://schemas.microsoft.com/office/drawing/2014/chartex" xmlns:cx1="http://schemas.microsoft.com/office/drawing/2015/9/8/chartex" xmlns:cx2="http://schemas.microsoft.com/office/drawing/2015/10/21/chartex" xmlns:cx3="http://schemas.microsoft.com/office/drawing/2016/5/9/chartex" xmlns:cx4="http://schemas.microsoft.com/office/drawing/2016/5/10/chartex" xmlns:cx5="http://schemas.microsoft.com/office/drawing/2016/5/11/chartex" xmlns:cx6="http://schemas.microsoft.com/office/drawing/2016/5/12/chartex" xmlns:cx7="http://schemas.microsoft.com/office/drawing/2016/5/13/chartex" xmlns:cx8="http://schemas.microsoft.com/office/drawing/2016/5/14/chartex" xmlns:mc="http://schemas.openxmlformats.org/markup-compatibility/2006" xmlns:aink="http://schemas.microsoft.com/office/drawing/2016/ink" xmlns:am3d="http://schemas.microsoft.com/office/drawing/2017/model3d" xmlns:o="urn:schemas-microsoft-com:office:office" xmlns:r="http://schemas.openxmlformats.org/officeDocument/2006/relationships" xmlns:m="http://schemas.openxmlformats.org/officeDocument/2006/math" xmlns:v="urn:schemas-microsoft-com:vml" xmlns:wp14="http://schemas.microsoft.com/office/word/2010/wordprocessingDrawing" xmlns:wp="http://schemas.openxmlformats.org/drawingml/2006/wordprocessingDrawing" xmlns:w10="urn:schemas-microsoft-com:office:word" xmlns:w="http://schemas.openxmlformats.org/wordprocessingml/2006/main" xmlns:w14="http://schemas.microsoft.com/office/word/2010/wordml" xmlns:w15="http://schemas.microsoft.com/office/word/2012/wordml" xmlns:w16cid="http://schemas.microsoft.com/office/word/2016/wordml/cid" xmlns:w16se="http://schemas.microsoft.com/office/word/2015/wordml/symex" xmlns:wpg="http://schemas.microsoft.com/office/word/2010/wordprocessingGroup" xmlns:wpi="http://schemas.microsoft.com/office/word/2010/wordprocessingInk" xmlns:wne="http://schemas.microsoft.com/office/word/2006/wordml" xmlns:wps="http://schemas.microsoft.com/office/word/2010/wordprocessingShape" mc:Ignorable="w14 w15 w16se w16cid wp14">
+  <w:p>
+    <w:pPr>
+      <w:pStyle w:val="Header"/>
+    </w:pPr>
+  </w:p>
+</w:hdr>
+</file>
+
+<file path=word/header6.xml><?xml version="1.0" encoding="utf-8"?>
 <w:hdr xmlns:wpc="http://schemas.microsoft.com/office/word/2010/wordprocessingCanvas" xmlns:cx="http://schemas.microsoft.com/office/drawing/2014/chartex" xmlns:cx1="http://schemas.microsoft.com/office/drawing/2015/9/8/chartex" xmlns:cx2="http://schemas.microsoft.com/office/drawing/2015/10/21/chartex" xmlns:cx3="http://schemas.microsoft.com/office/drawing/2016/5/9/chartex" xmlns:cx4="http://schemas.microsoft.com/office/drawing/2016/5/10/chartex" xmlns:cx5="http://schemas.microsoft.com/office/drawing/2016/5/11/chartex" xmlns:cx6="http://schemas.microsoft.com/office/drawing/2016/5/12/chartex" xmlns:cx7="http://schemas.microsoft.com/office/drawing/2016/5/13/chartex" xmlns:cx8="http://schemas.microsoft.com/office/drawing/2016/5/14/chartex" xmlns:mc="http://schemas.openxmlformats.org/markup-compatibility/2006" xmlns:aink="http://schemas.microsoft.com/office/drawing/2016/ink" xmlns:am3d="http://schemas.microsoft.com/office/drawing/2017/model3d" xmlns:o="urn:schemas-microsoft-com:office:office" xmlns:r="http://schemas.openxmlformats.org/officeDocument/2006/relationships" xmlns:m="http://schemas.openxmlformats.org/officeDocument/2006/math" xmlns:v="urn:schemas-microsoft-com:vml" xmlns:wp14="http://schemas.microsoft.com/office/word/2010/wordprocessingDrawing" xmlns:wp="http://schemas.openxmlformats.org/drawingml/2006/wordprocessingDrawing" xmlns:w10="urn:schemas-microsoft-com:office:word" xmlns:w="http://schemas.openxmlformats.org/wordprocessingml/2006/main" xmlns:w14="http://schemas.microsoft.com/office/word/2010/wordml" xmlns:w15="http://schemas.microsoft.com/office/word/2012/wordml" xmlns:w16cid="http://schemas.microsoft.com/office/word/2016/wordml/cid" xmlns:w16se="http://schemas.microsoft.com/office/word/2015/wordml/symex" xmlns:wpg="http://schemas.microsoft.com/office/word/2010/wordprocessingGroup" xmlns:wpi="http://schemas.microsoft.com/office/word/2010/wordprocessingInk" xmlns:wne="http://schemas.microsoft.com/office/word/2006/wordml" xmlns:wps="http://schemas.microsoft.com/office/word/2010/wordprocessingShape" mc:Ignorable="w14 w15 w16se w16cid wp14">
   <w:p>
     <w:pPr>
@@ -11282,7 +11364,7 @@
 </file>
 
 <file path=customXml/itemProps1.xml><?xml version="1.0" encoding="utf-8"?>
-<ds:datastoreItem xmlns:ds="http://schemas.openxmlformats.org/officeDocument/2006/customXml" ds:itemID="{17E89948-335B-3C49-9272-89B1ADD5E200}">
+<ds:datastoreItem xmlns:ds="http://schemas.openxmlformats.org/officeDocument/2006/customXml" ds:itemID="{4FA82211-5DD4-6C48-A91D-09E5CB54FE6A}">
   <ds:schemaRefs>
     <ds:schemaRef ds:uri="http://schemas.openxmlformats.org/officeDocument/2006/bibliography"/>
   </ds:schemaRefs>

</xml_diff>